<commit_message>
Updated lower section banner text
</commit_message>
<xml_diff>
--- a/Page Body Text.docx
+++ b/Page Body Text.docx
@@ -105,10 +105,7 @@
         <w:t xml:space="preserve"> </w:t>
       </w:r>
       <w:r>
-        <w:t xml:space="preserve">made from </w:t>
-      </w:r>
-      <w:r>
-        <w:t>industrial-grade PVDF (</w:t>
+        <w:t>made from industrial-grade PVDF (</w:t>
       </w:r>
       <w:proofErr w:type="spellStart"/>
       <w:r>
@@ -270,27 +267,410 @@
         <w:t>Tired of fighting those impossible surface stains on your counters? Have none of the “safer” and “healthier” products work for you? Look no further than our highly effective Perturbed Piranha line!</w:t>
       </w:r>
       <w:r>
-        <w:t xml:space="preserve"> The high concentration of hydrofluoric acid is sure to eat away any surface stain… as well as the surface beneath! This product is also highly effective as a drain cleaner, clearing out stubborn clogs within minutes! If you like this product, we insist you also purchase a fume hood</w:t>
+        <w:t xml:space="preserve"> The high concentration of hydrofluoric acid is sure to eat away any surface stain… as well as the surface beneath! This product is also highly effective as a drain cleaner, clearing out stubborn clogs within minutes! If you like this product, we insist you also purchase a fume hood*!</w:t>
+      </w:r>
+    </w:p>
+    <w:p>
+      <w:r>
+        <w:rPr>
+          <w:i/>
+        </w:rPr>
+        <w:t>*Statement required by lawyers, fume hood sold separately</w:t>
+      </w:r>
+    </w:p>
+    <w:p/>
+    <w:p>
+      <w:pPr>
+        <w:rPr>
+          <w:b/>
+        </w:rPr>
+      </w:pPr>
+    </w:p>
+    <w:p>
+      <w:pPr>
+        <w:rPr>
+          <w:b/>
+        </w:rPr>
+      </w:pPr>
+      <w:proofErr w:type="spellStart"/>
+      <w:r>
+        <w:rPr>
+          <w:b/>
+        </w:rPr>
+        <w:t>Misc</w:t>
+      </w:r>
+      <w:proofErr w:type="spellEnd"/>
+      <w:r>
+        <w:rPr>
+          <w:b/>
+        </w:rPr>
+        <w:t xml:space="preserve"> – </w:t>
+      </w:r>
+      <w:r>
+        <w:rPr>
+          <w:b/>
+        </w:rPr>
+        <w:t>Circle Tooltips</w:t>
+      </w:r>
+    </w:p>
+    <w:p>
+      <w:r>
+        <w:t xml:space="preserve">A Rich History: </w:t>
+      </w:r>
+      <w:r>
+        <w:t>Starting from humble ro</w:t>
+      </w:r>
+      <w:r>
+        <w:t xml:space="preserve">ots in fluorite mining to bring </w:t>
+      </w:r>
+      <w:r>
+        <w:t>quality solutions using the highly reactive fluorine.</w:t>
+      </w:r>
+    </w:p>
+    <w:p>
+      <w:r>
+        <w:t xml:space="preserve">Nuclear Power: </w:t>
+      </w:r>
+      <w:r>
+        <w:t>Synthesizing uranium hex</w:t>
+      </w:r>
+      <w:r>
+        <w:t xml:space="preserve">afluoride for dozens of nuclear </w:t>
+      </w:r>
+      <w:r>
+        <w:t>companies to power homes and facilities across the nation.</w:t>
+      </w:r>
+    </w:p>
+    <w:p>
+      <w:r>
+        <w:t xml:space="preserve">Fluorinated Family: </w:t>
+      </w:r>
+      <w:r>
+        <w:t>Bringing fluorine-based pro</w:t>
+      </w:r>
+      <w:r>
+        <w:t>ducts to the homes of Americans e</w:t>
+      </w:r>
+      <w:r>
+        <w:t>verywhere. Effectiveness guaranteed... safety optional!</w:t>
+      </w:r>
+    </w:p>
+    <w:p/>
+    <w:p>
+      <w:proofErr w:type="spellStart"/>
+      <w:r>
+        <w:rPr>
+          <w:b/>
+        </w:rPr>
+        <w:t>Misc</w:t>
+      </w:r>
+      <w:proofErr w:type="spellEnd"/>
+      <w:r>
+        <w:rPr>
+          <w:b/>
+        </w:rPr>
+        <w:t xml:space="preserve"> – Section 2 Banner</w:t>
+      </w:r>
+    </w:p>
+    <w:p>
+      <w:r>
+        <w:t>Did you know?</w:t>
+      </w:r>
+      <w:r>
+        <w:t xml:space="preserve"> The global market for fluorine-based products is worth billions, and its uses span several fields including metalwork, plastics, nuclear energy, and of course </w:t>
+      </w:r>
+      <w:proofErr w:type="gramStart"/>
+      <w:r>
+        <w:t>y</w:t>
       </w:r>
       <w:bookmarkStart w:id="0" w:name="_GoBack"/>
       <w:bookmarkEnd w:id="0"/>
       <w:r>
-        <w:t>*!</w:t>
-      </w:r>
-    </w:p>
+        <w:t>our</w:t>
+      </w:r>
+      <w:proofErr w:type="gramEnd"/>
+      <w:r>
+        <w:t xml:space="preserve"> very own dental hygiene!</w:t>
+      </w:r>
+    </w:p>
+    <w:p/>
     <w:p>
       <w:pPr>
         <w:rPr>
-          <w:i/>
+          <w:b/>
         </w:rPr>
       </w:pPr>
-      <w:r>
-        <w:rPr>
-          <w:i/>
-        </w:rPr>
-        <w:t>*Statement required by lawyers, fume hood sold separately</w:t>
-      </w:r>
-    </w:p>
+      <w:proofErr w:type="spellStart"/>
+      <w:r>
+        <w:rPr>
+          <w:b/>
+        </w:rPr>
+        <w:t>Misc</w:t>
+      </w:r>
+      <w:proofErr w:type="spellEnd"/>
+      <w:r>
+        <w:rPr>
+          <w:b/>
+        </w:rPr>
+        <w:t xml:space="preserve"> – Comic Tooltips</w:t>
+      </w:r>
+    </w:p>
+    <w:p>
+      <w:r>
+        <w:t>Hello World</w:t>
+      </w:r>
+      <w:proofErr w:type="gramStart"/>
+      <w:r>
+        <w:t>!</w:t>
+      </w:r>
+      <w:r>
+        <w:t>:</w:t>
+      </w:r>
+      <w:proofErr w:type="gramEnd"/>
+      <w:r>
+        <w:t xml:space="preserve"> </w:t>
+      </w:r>
+      <w:r>
+        <w:t xml:space="preserve">Lorem ipsum dolor sit, </w:t>
+      </w:r>
+      <w:proofErr w:type="spellStart"/>
+      <w:r>
+        <w:t>amet</w:t>
+      </w:r>
+      <w:proofErr w:type="spellEnd"/>
+      <w:r>
+        <w:t xml:space="preserve"> </w:t>
+      </w:r>
+      <w:proofErr w:type="spellStart"/>
+      <w:r>
+        <w:t>consectetur</w:t>
+      </w:r>
+      <w:proofErr w:type="spellEnd"/>
+      <w:r>
+        <w:t xml:space="preserve"> </w:t>
+      </w:r>
+      <w:proofErr w:type="spellStart"/>
+      <w:r>
+        <w:t>adipisicing</w:t>
+      </w:r>
+      <w:proofErr w:type="spellEnd"/>
+      <w:r>
+        <w:t xml:space="preserve"> </w:t>
+      </w:r>
+      <w:proofErr w:type="spellStart"/>
+      <w:r>
+        <w:t>elit</w:t>
+      </w:r>
+      <w:proofErr w:type="spellEnd"/>
+      <w:r>
+        <w:t>.</w:t>
+      </w:r>
+    </w:p>
+    <w:p>
+      <w:r>
+        <w:t>Hello World</w:t>
+      </w:r>
+      <w:proofErr w:type="gramStart"/>
+      <w:r>
+        <w:t>!</w:t>
+      </w:r>
+      <w:r>
+        <w:t>:</w:t>
+      </w:r>
+      <w:proofErr w:type="gramEnd"/>
+      <w:r>
+        <w:t xml:space="preserve"> </w:t>
+      </w:r>
+      <w:r>
+        <w:t xml:space="preserve">Lorem ipsum dolor sit, </w:t>
+      </w:r>
+      <w:proofErr w:type="spellStart"/>
+      <w:r>
+        <w:t>amet</w:t>
+      </w:r>
+      <w:proofErr w:type="spellEnd"/>
+      <w:r>
+        <w:t xml:space="preserve"> </w:t>
+      </w:r>
+      <w:proofErr w:type="spellStart"/>
+      <w:r>
+        <w:t>consectetur</w:t>
+      </w:r>
+      <w:proofErr w:type="spellEnd"/>
+      <w:r>
+        <w:t xml:space="preserve"> </w:t>
+      </w:r>
+      <w:proofErr w:type="spellStart"/>
+      <w:r>
+        <w:t>adipisicing</w:t>
+      </w:r>
+      <w:proofErr w:type="spellEnd"/>
+      <w:r>
+        <w:t xml:space="preserve"> </w:t>
+      </w:r>
+      <w:proofErr w:type="spellStart"/>
+      <w:r>
+        <w:t>elit</w:t>
+      </w:r>
+      <w:proofErr w:type="spellEnd"/>
+      <w:r>
+        <w:t>.</w:t>
+      </w:r>
+    </w:p>
+    <w:p>
+      <w:r>
+        <w:t>Hello World</w:t>
+      </w:r>
+      <w:proofErr w:type="gramStart"/>
+      <w:r>
+        <w:t>!</w:t>
+      </w:r>
+      <w:r>
+        <w:t>:</w:t>
+      </w:r>
+      <w:proofErr w:type="gramEnd"/>
+      <w:r>
+        <w:t xml:space="preserve"> </w:t>
+      </w:r>
+      <w:r>
+        <w:t xml:space="preserve">Lorem ipsum dolor sit, </w:t>
+      </w:r>
+      <w:proofErr w:type="spellStart"/>
+      <w:r>
+        <w:t>amet</w:t>
+      </w:r>
+      <w:proofErr w:type="spellEnd"/>
+      <w:r>
+        <w:t xml:space="preserve"> </w:t>
+      </w:r>
+      <w:proofErr w:type="spellStart"/>
+      <w:r>
+        <w:t>consectetur</w:t>
+      </w:r>
+      <w:proofErr w:type="spellEnd"/>
+      <w:r>
+        <w:t xml:space="preserve"> </w:t>
+      </w:r>
+      <w:proofErr w:type="spellStart"/>
+      <w:r>
+        <w:t>adipisicing</w:t>
+      </w:r>
+      <w:proofErr w:type="spellEnd"/>
+      <w:r>
+        <w:t xml:space="preserve"> </w:t>
+      </w:r>
+      <w:proofErr w:type="spellStart"/>
+      <w:r>
+        <w:t>elit</w:t>
+      </w:r>
+      <w:proofErr w:type="spellEnd"/>
+      <w:r>
+        <w:t>.</w:t>
+      </w:r>
+    </w:p>
+    <w:p>
+      <w:r>
+        <w:t>Hello World</w:t>
+      </w:r>
+      <w:proofErr w:type="gramStart"/>
+      <w:r>
+        <w:t>!</w:t>
+      </w:r>
+      <w:r>
+        <w:t>:</w:t>
+      </w:r>
+      <w:proofErr w:type="gramEnd"/>
+      <w:r>
+        <w:t xml:space="preserve"> </w:t>
+      </w:r>
+      <w:r>
+        <w:t xml:space="preserve">Lorem ipsum dolor sit, </w:t>
+      </w:r>
+      <w:proofErr w:type="spellStart"/>
+      <w:r>
+        <w:t>amet</w:t>
+      </w:r>
+      <w:proofErr w:type="spellEnd"/>
+      <w:r>
+        <w:t xml:space="preserve"> </w:t>
+      </w:r>
+      <w:proofErr w:type="spellStart"/>
+      <w:r>
+        <w:t>consectetur</w:t>
+      </w:r>
+      <w:proofErr w:type="spellEnd"/>
+      <w:r>
+        <w:t xml:space="preserve"> </w:t>
+      </w:r>
+      <w:proofErr w:type="spellStart"/>
+      <w:r>
+        <w:t>adipisicing</w:t>
+      </w:r>
+      <w:proofErr w:type="spellEnd"/>
+      <w:r>
+        <w:t xml:space="preserve"> </w:t>
+      </w:r>
+      <w:proofErr w:type="spellStart"/>
+      <w:r>
+        <w:t>elit</w:t>
+      </w:r>
+      <w:proofErr w:type="spellEnd"/>
+      <w:r>
+        <w:t>.</w:t>
+      </w:r>
+    </w:p>
+    <w:p>
+      <w:r>
+        <w:t>Hello World</w:t>
+      </w:r>
+      <w:proofErr w:type="gramStart"/>
+      <w:r>
+        <w:t>!</w:t>
+      </w:r>
+      <w:r>
+        <w:t>:</w:t>
+      </w:r>
+      <w:proofErr w:type="gramEnd"/>
+      <w:r>
+        <w:t xml:space="preserve"> </w:t>
+      </w:r>
+      <w:r>
+        <w:t xml:space="preserve">Lorem ipsum dolor sit, </w:t>
+      </w:r>
+      <w:proofErr w:type="spellStart"/>
+      <w:r>
+        <w:t>amet</w:t>
+      </w:r>
+      <w:proofErr w:type="spellEnd"/>
+      <w:r>
+        <w:t xml:space="preserve"> </w:t>
+      </w:r>
+      <w:proofErr w:type="spellStart"/>
+      <w:r>
+        <w:t>consectetur</w:t>
+      </w:r>
+      <w:proofErr w:type="spellEnd"/>
+      <w:r>
+        <w:t xml:space="preserve"> </w:t>
+      </w:r>
+      <w:proofErr w:type="spellStart"/>
+      <w:r>
+        <w:t>adipisicing</w:t>
+      </w:r>
+      <w:proofErr w:type="spellEnd"/>
+      <w:r>
+        <w:t xml:space="preserve"> </w:t>
+      </w:r>
+      <w:proofErr w:type="spellStart"/>
+      <w:r>
+        <w:t>elit</w:t>
+      </w:r>
+      <w:proofErr w:type="spellEnd"/>
+      <w:r>
+        <w:t>.</w:t>
+      </w:r>
+    </w:p>
+    <w:p/>
     <w:sectPr>
       <w:pgSz w:w="12240" w:h="15840"/>
       <w:pgMar w:top="1440" w:right="1440" w:bottom="1440" w:left="1440" w:header="720" w:footer="720" w:gutter="0"/>

</xml_diff>

<commit_message>
Updated panel strip text
</commit_message>
<xml_diff>
--- a/Page Body Text.docx
+++ b/Page Body Text.docx
@@ -315,44 +315,17 @@
     </w:p>
     <w:p>
       <w:r>
-        <w:t xml:space="preserve">A Rich History: </w:t>
-      </w:r>
-      <w:r>
-        <w:t>Starting from humble ro</w:t>
-      </w:r>
-      <w:r>
-        <w:t xml:space="preserve">ots in fluorite mining to bring </w:t>
-      </w:r>
-      <w:r>
-        <w:t>quality solutions using the highly reactive fluorine.</w:t>
-      </w:r>
-    </w:p>
-    <w:p>
-      <w:r>
-        <w:t xml:space="preserve">Nuclear Power: </w:t>
-      </w:r>
-      <w:r>
-        <w:t>Synthesizing uranium hex</w:t>
-      </w:r>
-      <w:r>
-        <w:t xml:space="preserve">afluoride for dozens of nuclear </w:t>
-      </w:r>
-      <w:r>
-        <w:t>companies to power homes and facilities across the nation.</w:t>
-      </w:r>
-    </w:p>
-    <w:p>
-      <w:r>
-        <w:t xml:space="preserve">Fluorinated Family: </w:t>
-      </w:r>
-      <w:r>
-        <w:t>Bringing fluorine-based pro</w:t>
-      </w:r>
-      <w:r>
-        <w:t>ducts to the homes of Americans e</w:t>
-      </w:r>
-      <w:r>
-        <w:t>verywhere. Effectiveness guaranteed... safety optional!</w:t>
+        <w:t>A Rich History: Starting from humble roots in fluorite mining to bring quality solutions using the highly reactive fluorine.</w:t>
+      </w:r>
+    </w:p>
+    <w:p>
+      <w:r>
+        <w:t>Nuclear Power: Synthesizing uranium hexafluoride for dozens of nuclear companies to power homes and facilities across the nation.</w:t>
+      </w:r>
+    </w:p>
+    <w:p>
+      <w:r>
+        <w:t>Fluorinated Family: Bringing fluorine-based products to the homes of Americans everywhere. Effectiveness guaranteed... safety optional!</w:t>
       </w:r>
     </w:p>
     <w:p/>
@@ -374,300 +347,94 @@
     </w:p>
     <w:p>
       <w:r>
-        <w:t>Did you know?</w:t>
-      </w:r>
-      <w:r>
-        <w:t xml:space="preserve"> The global market for fluorine-based products is worth billions, and its uses span several fields including metalwork, plastics, nuclear energy, and of course </w:t>
+        <w:t xml:space="preserve">Did you know? The global market for fluorine-based products is worth billions, and its uses span several fields including metalwork, plastics, nuclear energy, and of course </w:t>
       </w:r>
       <w:proofErr w:type="gramStart"/>
       <w:r>
-        <w:t>y</w:t>
+        <w:t>your</w:t>
+      </w:r>
+      <w:proofErr w:type="gramEnd"/>
+      <w:r>
+        <w:t xml:space="preserve"> very own dental hygiene!</w:t>
+      </w:r>
+    </w:p>
+    <w:p/>
+    <w:p>
+      <w:pPr>
+        <w:rPr>
+          <w:b/>
+        </w:rPr>
+      </w:pPr>
+      <w:proofErr w:type="spellStart"/>
+      <w:r>
+        <w:rPr>
+          <w:b/>
+        </w:rPr>
+        <w:t>Misc</w:t>
+      </w:r>
+      <w:proofErr w:type="spellEnd"/>
+      <w:r>
+        <w:rPr>
+          <w:b/>
+        </w:rPr>
+        <w:t xml:space="preserve"> – Comic Tooltips</w:t>
+      </w:r>
+    </w:p>
+    <w:p>
+      <w:r>
+        <w:t>Top-Tier Chemists</w:t>
+      </w:r>
+      <w:r>
+        <w:t xml:space="preserve">: </w:t>
+      </w:r>
+      <w:r>
+        <w:t>Synthesized using cutting-edge techniques</w:t>
+      </w:r>
+    </w:p>
+    <w:p>
+      <w:r>
+        <w:t>Forward Thinking</w:t>
       </w:r>
       <w:bookmarkStart w:id="0" w:name="_GoBack"/>
       <w:bookmarkEnd w:id="0"/>
       <w:r>
-        <w:t>our</w:t>
-      </w:r>
-      <w:proofErr w:type="gramEnd"/>
-      <w:r>
-        <w:t xml:space="preserve"> very own dental hygiene!</w:t>
-      </w:r>
-    </w:p>
-    <w:p/>
-    <w:p>
-      <w:pPr>
-        <w:rPr>
-          <w:b/>
-        </w:rPr>
-      </w:pPr>
-      <w:proofErr w:type="spellStart"/>
-      <w:r>
-        <w:rPr>
-          <w:b/>
-        </w:rPr>
-        <w:t>Misc</w:t>
-      </w:r>
-      <w:proofErr w:type="spellEnd"/>
-      <w:r>
-        <w:rPr>
-          <w:b/>
-        </w:rPr>
-        <w:t xml:space="preserve"> – Comic Tooltips</w:t>
-      </w:r>
-    </w:p>
-    <w:p>
-      <w:r>
-        <w:t>Hello World</w:t>
-      </w:r>
-      <w:proofErr w:type="gramStart"/>
-      <w:r>
-        <w:t>!</w:t>
-      </w:r>
-      <w:r>
-        <w:t>:</w:t>
-      </w:r>
-      <w:proofErr w:type="gramEnd"/>
-      <w:r>
-        <w:t xml:space="preserve"> </w:t>
-      </w:r>
-      <w:r>
-        <w:t xml:space="preserve">Lorem ipsum dolor sit, </w:t>
-      </w:r>
-      <w:proofErr w:type="spellStart"/>
-      <w:r>
-        <w:t>amet</w:t>
-      </w:r>
-      <w:proofErr w:type="spellEnd"/>
-      <w:r>
-        <w:t xml:space="preserve"> </w:t>
-      </w:r>
-      <w:proofErr w:type="spellStart"/>
-      <w:r>
-        <w:t>consectetur</w:t>
-      </w:r>
-      <w:proofErr w:type="spellEnd"/>
-      <w:r>
-        <w:t xml:space="preserve"> </w:t>
-      </w:r>
-      <w:proofErr w:type="spellStart"/>
-      <w:r>
-        <w:t>adipisicing</w:t>
-      </w:r>
-      <w:proofErr w:type="spellEnd"/>
-      <w:r>
-        <w:t xml:space="preserve"> </w:t>
-      </w:r>
-      <w:proofErr w:type="spellStart"/>
-      <w:r>
-        <w:t>elit</w:t>
-      </w:r>
-      <w:proofErr w:type="spellEnd"/>
-      <w:r>
-        <w:t>.</w:t>
-      </w:r>
-    </w:p>
-    <w:p>
-      <w:r>
-        <w:t>Hello World</w:t>
-      </w:r>
-      <w:proofErr w:type="gramStart"/>
-      <w:r>
-        <w:t>!</w:t>
-      </w:r>
-      <w:r>
-        <w:t>:</w:t>
-      </w:r>
-      <w:proofErr w:type="gramEnd"/>
-      <w:r>
-        <w:t xml:space="preserve"> </w:t>
-      </w:r>
-      <w:r>
-        <w:t xml:space="preserve">Lorem ipsum dolor sit, </w:t>
-      </w:r>
-      <w:proofErr w:type="spellStart"/>
-      <w:r>
-        <w:t>amet</w:t>
-      </w:r>
-      <w:proofErr w:type="spellEnd"/>
-      <w:r>
-        <w:t xml:space="preserve"> </w:t>
-      </w:r>
-      <w:proofErr w:type="spellStart"/>
-      <w:r>
-        <w:t>consectetur</w:t>
-      </w:r>
-      <w:proofErr w:type="spellEnd"/>
-      <w:r>
-        <w:t xml:space="preserve"> </w:t>
-      </w:r>
-      <w:proofErr w:type="spellStart"/>
-      <w:r>
-        <w:t>adipisicing</w:t>
-      </w:r>
-      <w:proofErr w:type="spellEnd"/>
-      <w:r>
-        <w:t xml:space="preserve"> </w:t>
-      </w:r>
-      <w:proofErr w:type="spellStart"/>
-      <w:r>
-        <w:t>elit</w:t>
-      </w:r>
-      <w:proofErr w:type="spellEnd"/>
-      <w:r>
-        <w:t>.</w:t>
-      </w:r>
-    </w:p>
-    <w:p>
-      <w:r>
-        <w:t>Hello World</w:t>
-      </w:r>
-      <w:proofErr w:type="gramStart"/>
-      <w:r>
-        <w:t>!</w:t>
-      </w:r>
-      <w:r>
-        <w:t>:</w:t>
-      </w:r>
-      <w:proofErr w:type="gramEnd"/>
-      <w:r>
-        <w:t xml:space="preserve"> </w:t>
-      </w:r>
-      <w:r>
-        <w:t xml:space="preserve">Lorem ipsum dolor sit, </w:t>
-      </w:r>
-      <w:proofErr w:type="spellStart"/>
-      <w:r>
-        <w:t>amet</w:t>
-      </w:r>
-      <w:proofErr w:type="spellEnd"/>
-      <w:r>
-        <w:t xml:space="preserve"> </w:t>
-      </w:r>
-      <w:proofErr w:type="spellStart"/>
-      <w:r>
-        <w:t>consectetur</w:t>
-      </w:r>
-      <w:proofErr w:type="spellEnd"/>
-      <w:r>
-        <w:t xml:space="preserve"> </w:t>
-      </w:r>
-      <w:proofErr w:type="spellStart"/>
-      <w:r>
-        <w:t>adipisicing</w:t>
-      </w:r>
-      <w:proofErr w:type="spellEnd"/>
-      <w:r>
-        <w:t xml:space="preserve"> </w:t>
-      </w:r>
-      <w:proofErr w:type="spellStart"/>
-      <w:r>
-        <w:t>elit</w:t>
-      </w:r>
-      <w:proofErr w:type="spellEnd"/>
-      <w:r>
-        <w:t>.</w:t>
-      </w:r>
-    </w:p>
-    <w:p>
-      <w:r>
-        <w:t>Hello World</w:t>
-      </w:r>
-      <w:proofErr w:type="gramStart"/>
-      <w:r>
-        <w:t>!</w:t>
-      </w:r>
-      <w:r>
-        <w:t>:</w:t>
-      </w:r>
-      <w:proofErr w:type="gramEnd"/>
-      <w:r>
-        <w:t xml:space="preserve"> </w:t>
-      </w:r>
-      <w:r>
-        <w:t xml:space="preserve">Lorem ipsum dolor sit, </w:t>
-      </w:r>
-      <w:proofErr w:type="spellStart"/>
-      <w:r>
-        <w:t>amet</w:t>
-      </w:r>
-      <w:proofErr w:type="spellEnd"/>
-      <w:r>
-        <w:t xml:space="preserve"> </w:t>
-      </w:r>
-      <w:proofErr w:type="spellStart"/>
-      <w:r>
-        <w:t>consectetur</w:t>
-      </w:r>
-      <w:proofErr w:type="spellEnd"/>
-      <w:r>
-        <w:t xml:space="preserve"> </w:t>
-      </w:r>
-      <w:proofErr w:type="spellStart"/>
-      <w:r>
-        <w:t>adipisicing</w:t>
-      </w:r>
-      <w:proofErr w:type="spellEnd"/>
-      <w:r>
-        <w:t xml:space="preserve"> </w:t>
-      </w:r>
-      <w:proofErr w:type="spellStart"/>
-      <w:r>
-        <w:t>elit</w:t>
-      </w:r>
-      <w:proofErr w:type="spellEnd"/>
-      <w:r>
-        <w:t>.</w:t>
-      </w:r>
-    </w:p>
-    <w:p>
-      <w:r>
-        <w:t>Hello World</w:t>
-      </w:r>
-      <w:proofErr w:type="gramStart"/>
-      <w:r>
-        <w:t>!</w:t>
-      </w:r>
-      <w:r>
-        <w:t>:</w:t>
-      </w:r>
-      <w:proofErr w:type="gramEnd"/>
-      <w:r>
-        <w:t xml:space="preserve"> </w:t>
-      </w:r>
-      <w:r>
-        <w:t xml:space="preserve">Lorem ipsum dolor sit, </w:t>
-      </w:r>
-      <w:proofErr w:type="spellStart"/>
-      <w:r>
-        <w:t>amet</w:t>
-      </w:r>
-      <w:proofErr w:type="spellEnd"/>
-      <w:r>
-        <w:t xml:space="preserve"> </w:t>
-      </w:r>
-      <w:proofErr w:type="spellStart"/>
-      <w:r>
-        <w:t>consectetur</w:t>
-      </w:r>
-      <w:proofErr w:type="spellEnd"/>
-      <w:r>
-        <w:t xml:space="preserve"> </w:t>
-      </w:r>
-      <w:proofErr w:type="spellStart"/>
-      <w:r>
-        <w:t>adipisicing</w:t>
-      </w:r>
-      <w:proofErr w:type="spellEnd"/>
-      <w:r>
-        <w:t xml:space="preserve"> </w:t>
-      </w:r>
-      <w:proofErr w:type="spellStart"/>
-      <w:r>
-        <w:t>elit</w:t>
-      </w:r>
-      <w:proofErr w:type="spellEnd"/>
-      <w:r>
-        <w:t>.</w:t>
+        <w:t xml:space="preserve">: </w:t>
+      </w:r>
+      <w:r>
+        <w:t>Let our company be your blueprint for success</w:t>
+      </w:r>
+    </w:p>
+    <w:p>
+      <w:r>
+        <w:t>Modern Tech</w:t>
+      </w:r>
+      <w:r>
+        <w:t xml:space="preserve">: </w:t>
+      </w:r>
+      <w:r>
+        <w:t>Used in the manufacture of things like LCD screens</w:t>
+      </w:r>
+    </w:p>
+    <w:p>
+      <w:r>
+        <w:t>Locally Sourced</w:t>
+      </w:r>
+      <w:r>
+        <w:t xml:space="preserve">: </w:t>
+      </w:r>
+      <w:r>
+        <w:t>Mined from private land in the heart of America</w:t>
+      </w:r>
+    </w:p>
+    <w:p>
+      <w:r>
+        <w:t>Better Tomorrow</w:t>
+      </w:r>
+      <w:r>
+        <w:t xml:space="preserve">: </w:t>
+      </w:r>
+      <w:r>
+        <w:t>Helping you become a more fluorinated family</w:t>
       </w:r>
     </w:p>
     <w:p/>

</xml_diff>